<commit_message>
Edicion del Kardex del proyecto
</commit_message>
<xml_diff>
--- a/Kardex - Proyecto grupo 1 - G10 MOR.docx
+++ b/Kardex - Proyecto grupo 1 - G10 MOR.docx
@@ -727,23 +727,76 @@
               <w:textAlignment w:val="auto"/>
               <w:rPr>
                 <w:rFonts w:ascii="Ubuntu Light" w:hAnsi="Ubuntu Light" w:eastAsia="Times New Roman" w:cs="Calibri"/>
-                <w:color w:val="767171" w:themeColor="background2" w:themeShade="80"/>
-                <w:kern w:val="0"/>
-                <w:sz w:val="22"/>
-                <w:szCs w:val="22"/>
-                <w:lang w:eastAsia="es-MX" w:bidi="ar-SA"/>
-              </w:rPr>
-            </w:pPr>
-            <w:r>
-              <w:rPr>
-                <w:rFonts w:eastAsia="Times New Roman" w:cs="Calibri" w:ascii="Ubuntu Light" w:hAnsi="Ubuntu Light"/>
-                <w:color w:val="767171" w:themeColor="background2" w:themeShade="80"/>
-                <w:kern w:val="0"/>
-                <w:sz w:val="22"/>
-                <w:szCs w:val="22"/>
-                <w:lang w:eastAsia="es-MX" w:bidi="ar-SA"/>
-              </w:rPr>
-              <w:t xml:space="preserve">Báscula para pesaje y cobro de frutas y legumbres por reconocimiento automático </w:t>
+                <w:b/>
+                <w:b/>
+                <w:bCs/>
+                <w:color w:val="767171" w:themeColor="background2" w:themeShade="80"/>
+                <w:kern w:val="0"/>
+                <w:sz w:val="22"/>
+                <w:szCs w:val="22"/>
+                <w:lang w:eastAsia="es-MX" w:bidi="ar-SA"/>
+              </w:rPr>
+            </w:pPr>
+            <w:r>
+              <w:rPr/>
+            </w:r>
+          </w:p>
+          <w:p>
+            <w:pPr>
+              <w:pStyle w:val="Normal"/>
+              <w:widowControl w:val="false"/>
+              <w:suppressAutoHyphens w:val="false"/>
+              <w:textAlignment w:val="auto"/>
+              <w:rPr>
+                <w:rFonts w:ascii="Ubuntu Light" w:hAnsi="Ubuntu Light" w:eastAsia="Times New Roman" w:cs="Calibri"/>
+                <w:b/>
+                <w:b/>
+                <w:bCs/>
+                <w:color w:val="767171" w:themeColor="background2" w:themeShade="80"/>
+                <w:kern w:val="0"/>
+                <w:sz w:val="22"/>
+                <w:szCs w:val="22"/>
+                <w:lang w:eastAsia="es-MX" w:bidi="ar-SA"/>
+              </w:rPr>
+            </w:pPr>
+            <w:r>
+              <w:rPr>
+                <w:rFonts w:eastAsia="Times New Roman" w:cs="Calibri" w:ascii="Ubuntu Light" w:hAnsi="Ubuntu Light"/>
+                <w:b/>
+                <w:bCs/>
+                <w:color w:val="767171" w:themeColor="background2" w:themeShade="80"/>
+                <w:kern w:val="0"/>
+                <w:sz w:val="22"/>
+                <w:szCs w:val="22"/>
+                <w:lang w:eastAsia="es-MX" w:bidi="ar-SA"/>
+              </w:rPr>
+              <w:t>Cajero inteligente de perecederos (frutas y verduras)</w:t>
+            </w:r>
+          </w:p>
+          <w:p>
+            <w:pPr>
+              <w:pStyle w:val="Normal"/>
+              <w:widowControl w:val="false"/>
+              <w:suppressAutoHyphens w:val="false"/>
+              <w:textAlignment w:val="auto"/>
+              <w:rPr>
+                <w:rFonts w:ascii="Ubuntu Light" w:hAnsi="Ubuntu Light" w:eastAsia="Times New Roman" w:cs="Calibri"/>
+                <w:color w:val="767171" w:themeColor="background2" w:themeShade="80"/>
+                <w:kern w:val="0"/>
+                <w:sz w:val="22"/>
+                <w:szCs w:val="22"/>
+                <w:lang w:eastAsia="es-MX" w:bidi="ar-SA"/>
+              </w:rPr>
+            </w:pPr>
+            <w:r>
+              <w:rPr>
+                <w:rFonts w:eastAsia="Times New Roman" w:cs="Calibri" w:ascii="Ubuntu Light" w:hAnsi="Ubuntu Light"/>
+                <w:color w:val="767171" w:themeColor="background2" w:themeShade="80"/>
+                <w:kern w:val="0"/>
+                <w:sz w:val="22"/>
+                <w:szCs w:val="22"/>
+                <w:lang w:eastAsia="es-MX" w:bidi="ar-SA"/>
+              </w:rPr>
             </w:r>
           </w:p>
         </w:tc>
@@ -808,6 +861,25 @@
               </w:rPr>
             </w:pPr>
             <w:r>
+              <w:rPr/>
+            </w:r>
+          </w:p>
+          <w:p>
+            <w:pPr>
+              <w:pStyle w:val="Normal"/>
+              <w:widowControl w:val="false"/>
+              <w:suppressAutoHyphens w:val="false"/>
+              <w:textAlignment w:val="auto"/>
+              <w:rPr>
+                <w:rFonts w:ascii="Ubuntu Light" w:hAnsi="Ubuntu Light" w:eastAsia="Times New Roman" w:cs="Calibri"/>
+                <w:color w:val="767171" w:themeColor="background2" w:themeShade="80"/>
+                <w:kern w:val="0"/>
+                <w:sz w:val="22"/>
+                <w:szCs w:val="22"/>
+                <w:lang w:eastAsia="es-MX" w:bidi="ar-SA"/>
+              </w:rPr>
+            </w:pPr>
+            <w:r>
               <w:rPr>
                 <w:rFonts w:eastAsia="Times New Roman" w:cs="Calibri" w:ascii="Ubuntu Light" w:hAnsi="Ubuntu Light"/>
                 <w:color w:val="767171" w:themeColor="background2" w:themeShade="80"/>
@@ -881,6 +953,25 @@
               </w:rPr>
             </w:pPr>
             <w:r>
+              <w:rPr/>
+            </w:r>
+          </w:p>
+          <w:p>
+            <w:pPr>
+              <w:pStyle w:val="Normal"/>
+              <w:widowControl w:val="false"/>
+              <w:suppressAutoHyphens w:val="false"/>
+              <w:textAlignment w:val="auto"/>
+              <w:rPr>
+                <w:rFonts w:ascii="Ubuntu Light" w:hAnsi="Ubuntu Light" w:eastAsia="Times New Roman" w:cs="Calibri"/>
+                <w:color w:val="767171" w:themeColor="background2" w:themeShade="80"/>
+                <w:kern w:val="0"/>
+                <w:sz w:val="22"/>
+                <w:szCs w:val="22"/>
+                <w:lang w:eastAsia="es-MX" w:bidi="ar-SA"/>
+              </w:rPr>
+            </w:pPr>
+            <w:r>
               <w:rPr>
                 <w:rFonts w:eastAsia="Times New Roman" w:cs="Calibri" w:ascii="Ubuntu Light" w:hAnsi="Ubuntu Light"/>
                 <w:color w:val="767171" w:themeColor="background2" w:themeShade="80"/>
@@ -962,7 +1053,139 @@
                 <w:szCs w:val="22"/>
                 <w:lang w:eastAsia="es-MX" w:bidi="ar-SA"/>
               </w:rPr>
-              <w:t>Por medio de bibliotecas de reconocimiento de imágenes, se pretende que se reconozca ciertas frutas y legumbres para que de acuerdo al peso leído en una báscula se haga el cobro de acuerdo al precio. Adicionalmente se enviarán mensajes a los diferentes proveedores para que lo tomen en cuenta en su reporte de ventas e inventarios</w:t>
+            </w:r>
+          </w:p>
+          <w:p>
+            <w:pPr>
+              <w:pStyle w:val="Normal"/>
+              <w:widowControl w:val="false"/>
+              <w:suppressAutoHyphens w:val="false"/>
+              <w:textAlignment w:val="auto"/>
+              <w:rPr>
+                <w:rFonts w:ascii="Ubuntu Light" w:hAnsi="Ubuntu Light" w:eastAsia="Times New Roman" w:cs="Calibri"/>
+                <w:color w:val="767171" w:themeColor="background2" w:themeShade="80"/>
+                <w:kern w:val="0"/>
+                <w:sz w:val="22"/>
+                <w:szCs w:val="22"/>
+                <w:lang w:eastAsia="es-MX" w:bidi="ar-SA"/>
+              </w:rPr>
+            </w:pPr>
+            <w:r>
+              <w:rPr>
+                <w:rFonts w:eastAsia="Times New Roman" w:cs="Calibri" w:ascii="Ubuntu Light" w:hAnsi="Ubuntu Light"/>
+                <w:color w:val="767171" w:themeColor="background2" w:themeShade="80"/>
+                <w:kern w:val="0"/>
+                <w:sz w:val="22"/>
+                <w:szCs w:val="22"/>
+                <w:lang w:eastAsia="es-MX" w:bidi="ar-SA"/>
+              </w:rPr>
+              <w:t xml:space="preserve">Por medio de bibliotecas de reconocimiento de imágenes, se pretende que se reconozca ciertas frutas y legumbres para que de acuerdo al peso leído en una báscula se haga el cobro de acuerdo al precio </w:t>
+            </w:r>
+            <w:r>
+              <w:rPr>
+                <w:rFonts w:eastAsia="Times New Roman" w:cs="Calibri" w:ascii="Ubuntu Light" w:hAnsi="Ubuntu Light"/>
+                <w:color w:val="767171" w:themeColor="background2" w:themeShade="80"/>
+                <w:kern w:val="0"/>
+                <w:sz w:val="22"/>
+                <w:szCs w:val="22"/>
+                <w:lang w:eastAsia="es-MX" w:bidi="ar-SA"/>
+              </w:rPr>
+              <w:t>establecido</w:t>
+            </w:r>
+            <w:r>
+              <w:rPr>
+                <w:rFonts w:eastAsia="Times New Roman" w:cs="Calibri" w:ascii="Ubuntu Light" w:hAnsi="Ubuntu Light"/>
+                <w:color w:val="767171" w:themeColor="background2" w:themeShade="80"/>
+                <w:kern w:val="0"/>
+                <w:sz w:val="22"/>
+                <w:szCs w:val="22"/>
+                <w:lang w:eastAsia="es-MX" w:bidi="ar-SA"/>
+              </w:rPr>
+              <w:t>. Adicionalmente se enviarán mensajes a los diferentes proveedores para que lo tomen en cuenta en su reporte de ventas e inventarios.</w:t>
+            </w:r>
+          </w:p>
+          <w:p>
+            <w:pPr>
+              <w:pStyle w:val="Normal"/>
+              <w:widowControl w:val="false"/>
+              <w:suppressAutoHyphens w:val="false"/>
+              <w:textAlignment w:val="auto"/>
+              <w:rPr>
+                <w:rFonts w:ascii="Ubuntu Light" w:hAnsi="Ubuntu Light" w:eastAsia="Times New Roman" w:cs="Calibri"/>
+                <w:color w:val="767171" w:themeColor="background2" w:themeShade="80"/>
+                <w:kern w:val="0"/>
+                <w:sz w:val="22"/>
+                <w:szCs w:val="22"/>
+                <w:lang w:eastAsia="es-MX" w:bidi="ar-SA"/>
+              </w:rPr>
+            </w:pPr>
+            <w:r>
+              <w:rPr>
+                <w:rFonts w:eastAsia="Times New Roman" w:cs="Calibri" w:ascii="Ubuntu Light" w:hAnsi="Ubuntu Light"/>
+                <w:color w:val="767171" w:themeColor="background2" w:themeShade="80"/>
+                <w:kern w:val="0"/>
+                <w:sz w:val="22"/>
+                <w:szCs w:val="22"/>
+                <w:lang w:eastAsia="es-MX" w:bidi="ar-SA"/>
+              </w:rPr>
+            </w:r>
+          </w:p>
+          <w:p>
+            <w:pPr>
+              <w:pStyle w:val="Normal"/>
+              <w:widowControl w:val="false"/>
+              <w:suppressAutoHyphens w:val="false"/>
+              <w:textAlignment w:val="auto"/>
+              <w:rPr>
+                <w:rFonts w:ascii="Ubuntu Light" w:hAnsi="Ubuntu Light" w:eastAsia="Times New Roman" w:cs="Calibri"/>
+                <w:b w:val="false"/>
+                <w:b w:val="false"/>
+                <w:bCs w:val="false"/>
+                <w:color w:val="767171" w:themeColor="background2" w:themeShade="80"/>
+                <w:kern w:val="0"/>
+                <w:sz w:val="22"/>
+                <w:szCs w:val="22"/>
+                <w:lang w:eastAsia="es-MX" w:bidi="ar-SA"/>
+              </w:rPr>
+            </w:pPr>
+            <w:r>
+              <w:rPr>
+                <w:rFonts w:eastAsia="Times New Roman" w:cs="Calibri" w:ascii="Ubuntu Light" w:hAnsi="Ubuntu Light"/>
+                <w:b w:val="false"/>
+                <w:bCs w:val="false"/>
+                <w:color w:val="767171" w:themeColor="background2" w:themeShade="80"/>
+                <w:kern w:val="0"/>
+                <w:sz w:val="22"/>
+                <w:szCs w:val="22"/>
+                <w:lang w:eastAsia="es-MX" w:bidi="ar-SA"/>
+              </w:rPr>
+              <w:t xml:space="preserve">Esta información podrá ser usada para organizar la cadena de suministro o para estudiar comportamientos de consumo por área geográfica. </w:t>
+            </w:r>
+          </w:p>
+          <w:p>
+            <w:pPr>
+              <w:pStyle w:val="Normal"/>
+              <w:widowControl w:val="false"/>
+              <w:suppressAutoHyphens w:val="false"/>
+              <w:textAlignment w:val="auto"/>
+              <w:rPr>
+                <w:rFonts w:ascii="Ubuntu Light" w:hAnsi="Ubuntu Light" w:eastAsia="Times New Roman" w:cs="Calibri"/>
+                <w:color w:val="767171" w:themeColor="background2" w:themeShade="80"/>
+                <w:kern w:val="0"/>
+                <w:sz w:val="22"/>
+                <w:szCs w:val="22"/>
+                <w:lang w:eastAsia="es-MX" w:bidi="ar-SA"/>
+              </w:rPr>
+            </w:pPr>
+            <w:r>
+              <w:rPr>
+                <w:rFonts w:eastAsia="Times New Roman" w:cs="Calibri" w:ascii="Ubuntu Light" w:hAnsi="Ubuntu Light"/>
+                <w:color w:val="767171" w:themeColor="background2" w:themeShade="80"/>
+                <w:kern w:val="0"/>
+                <w:sz w:val="22"/>
+                <w:szCs w:val="22"/>
+                <w:lang w:eastAsia="es-MX" w:bidi="ar-SA"/>
+              </w:rPr>
             </w:r>
           </w:p>
         </w:tc>
@@ -1018,24 +1241,131 @@
               <w:suppressAutoHyphens w:val="false"/>
               <w:textAlignment w:val="auto"/>
               <w:rPr>
-                <w:rFonts w:ascii="Ubuntu Light" w:hAnsi="Ubuntu Light" w:eastAsia="Times New Roman" w:cs="Calibri"/>
-                <w:color w:val="767171" w:themeColor="background2" w:themeShade="80"/>
-                <w:kern w:val="0"/>
-                <w:sz w:val="22"/>
-                <w:szCs w:val="22"/>
-                <w:lang w:eastAsia="es-MX" w:bidi="ar-SA"/>
-              </w:rPr>
-            </w:pPr>
-            <w:r>
-              <w:rPr>
-                <w:rFonts w:eastAsia="Times New Roman" w:cs="Calibri" w:ascii="Ubuntu Light" w:hAnsi="Ubuntu Light"/>
-                <w:color w:val="767171" w:themeColor="background2" w:themeShade="80"/>
-                <w:kern w:val="0"/>
-                <w:sz w:val="22"/>
-                <w:szCs w:val="22"/>
-                <w:lang w:eastAsia="es-MX" w:bidi="ar-SA"/>
-              </w:rPr>
-              <w:t>Se puede utilizar en las cajas rápidas de los supermercados</w:t>
+                <w:b/>
+                <w:b/>
+                <w:bCs/>
+              </w:rPr>
+            </w:pPr>
+            <w:r>
+              <w:rPr>
+                <w:b/>
+                <w:bCs/>
+              </w:rPr>
+            </w:r>
+          </w:p>
+          <w:p>
+            <w:pPr>
+              <w:pStyle w:val="Normal"/>
+              <w:widowControl w:val="false"/>
+              <w:suppressAutoHyphens w:val="false"/>
+              <w:textAlignment w:val="auto"/>
+              <w:rPr>
+                <w:rFonts w:ascii="Ubuntu Light" w:hAnsi="Ubuntu Light" w:eastAsia="Times New Roman" w:cs="Calibri"/>
+                <w:b w:val="false"/>
+                <w:b w:val="false"/>
+                <w:bCs w:val="false"/>
+                <w:color w:val="767171" w:themeColor="background2" w:themeShade="80"/>
+                <w:kern w:val="0"/>
+                <w:sz w:val="22"/>
+                <w:szCs w:val="22"/>
+                <w:lang w:eastAsia="es-MX" w:bidi="ar-SA"/>
+              </w:rPr>
+            </w:pPr>
+            <w:r>
+              <w:rPr>
+                <w:rFonts w:eastAsia="Times New Roman" w:cs="Calibri" w:ascii="Ubuntu Light" w:hAnsi="Ubuntu Light"/>
+                <w:b w:val="false"/>
+                <w:bCs w:val="false"/>
+                <w:color w:val="767171" w:themeColor="background2" w:themeShade="80"/>
+                <w:kern w:val="0"/>
+                <w:sz w:val="22"/>
+                <w:szCs w:val="22"/>
+                <w:lang w:eastAsia="es-MX" w:bidi="ar-SA"/>
+              </w:rPr>
+              <w:t>Se puede utilizar en las cajas rápidas de los supermercados y realizar una red de caje</w:t>
+            </w:r>
+            <w:r>
+              <w:rPr>
+                <w:rFonts w:eastAsia="Times New Roman" w:cs="Calibri" w:ascii="Ubuntu Light" w:hAnsi="Ubuntu Light"/>
+                <w:b w:val="false"/>
+                <w:bCs w:val="false"/>
+                <w:color w:val="767171" w:themeColor="background2" w:themeShade="80"/>
+                <w:kern w:val="0"/>
+                <w:sz w:val="22"/>
+                <w:szCs w:val="22"/>
+                <w:lang w:eastAsia="es-MX" w:bidi="ar-SA"/>
+              </w:rPr>
+              <w:t>r</w:t>
+            </w:r>
+            <w:r>
+              <w:rPr>
+                <w:rFonts w:eastAsia="Times New Roman" w:cs="Calibri" w:ascii="Ubuntu Light" w:hAnsi="Ubuntu Light"/>
+                <w:b w:val="false"/>
+                <w:bCs w:val="false"/>
+                <w:color w:val="767171" w:themeColor="background2" w:themeShade="80"/>
+                <w:kern w:val="0"/>
+                <w:sz w:val="22"/>
+                <w:szCs w:val="22"/>
+                <w:lang w:eastAsia="es-MX" w:bidi="ar-SA"/>
+              </w:rPr>
+              <w:t xml:space="preserve">os </w:t>
+            </w:r>
+            <w:r>
+              <w:rPr>
+                <w:rFonts w:eastAsia="Times New Roman" w:cs="Calibri" w:ascii="Ubuntu Light" w:hAnsi="Ubuntu Light"/>
+                <w:b w:val="false"/>
+                <w:bCs w:val="false"/>
+                <w:color w:val="767171" w:themeColor="background2" w:themeShade="80"/>
+                <w:kern w:val="0"/>
+                <w:sz w:val="22"/>
+                <w:szCs w:val="22"/>
+                <w:lang w:eastAsia="es-MX" w:bidi="ar-SA"/>
+              </w:rPr>
+              <w:t>para</w:t>
+            </w:r>
+            <w:r>
+              <w:rPr>
+                <w:rFonts w:eastAsia="Times New Roman" w:cs="Calibri" w:ascii="Ubuntu Light" w:hAnsi="Ubuntu Light"/>
+                <w:b w:val="false"/>
+                <w:bCs w:val="false"/>
+                <w:color w:val="767171" w:themeColor="background2" w:themeShade="80"/>
+                <w:kern w:val="0"/>
+                <w:sz w:val="22"/>
+                <w:szCs w:val="22"/>
+                <w:lang w:eastAsia="es-MX" w:bidi="ar-SA"/>
+              </w:rPr>
+              <w:t xml:space="preserve"> tener estadísticos de venta de cada producto así como comportamiento de consumo por área geográfica.</w:t>
+            </w:r>
+          </w:p>
+          <w:p>
+            <w:pPr>
+              <w:pStyle w:val="Normal"/>
+              <w:widowControl w:val="false"/>
+              <w:suppressAutoHyphens w:val="false"/>
+              <w:textAlignment w:val="auto"/>
+              <w:rPr>
+                <w:rFonts w:ascii="Ubuntu Light" w:hAnsi="Ubuntu Light" w:eastAsia="Times New Roman" w:cs="Calibri"/>
+                <w:b/>
+                <w:b/>
+                <w:bCs/>
+                <w:color w:val="767171" w:themeColor="background2" w:themeShade="80"/>
+                <w:kern w:val="0"/>
+                <w:sz w:val="22"/>
+                <w:szCs w:val="22"/>
+                <w:lang w:eastAsia="es-MX" w:bidi="ar-SA"/>
+              </w:rPr>
+            </w:pPr>
+            <w:r>
+              <w:rPr>
+                <w:rFonts w:eastAsia="Times New Roman" w:cs="Calibri" w:ascii="Ubuntu Light" w:hAnsi="Ubuntu Light"/>
+                <w:b/>
+                <w:bCs/>
+                <w:color w:val="767171" w:themeColor="background2" w:themeShade="80"/>
+                <w:kern w:val="0"/>
+                <w:sz w:val="22"/>
+                <w:szCs w:val="22"/>
+                <w:lang w:eastAsia="es-MX" w:bidi="ar-SA"/>
+              </w:rPr>
             </w:r>
           </w:p>
         </w:tc>
@@ -1100,15 +1430,60 @@
               </w:rPr>
             </w:pPr>
             <w:r>
-              <w:rPr>
-                <w:rFonts w:eastAsia="Times New Roman" w:cs="Calibri" w:ascii="Ubuntu Light" w:hAnsi="Ubuntu Light"/>
-                <w:color w:val="767171" w:themeColor="background2" w:themeShade="80"/>
-                <w:kern w:val="0"/>
-                <w:sz w:val="22"/>
-                <w:szCs w:val="22"/>
-                <w:lang w:eastAsia="es-MX" w:bidi="ar-SA"/>
-              </w:rPr>
-              <w:t>Utilizar sistemas de maching learning para el reconocimiento de frutas y legumbres para su pesado y cobro automático, así como el envío de las ventas a los proveedores</w:t>
+              <w:rPr/>
+            </w:r>
+          </w:p>
+          <w:p>
+            <w:pPr>
+              <w:pStyle w:val="Normal"/>
+              <w:widowControl w:val="false"/>
+              <w:suppressAutoHyphens w:val="false"/>
+              <w:textAlignment w:val="auto"/>
+              <w:rPr>
+                <w:rFonts w:ascii="Ubuntu Light" w:hAnsi="Ubuntu Light" w:eastAsia="Times New Roman" w:cs="Calibri"/>
+                <w:color w:val="767171" w:themeColor="background2" w:themeShade="80"/>
+                <w:kern w:val="0"/>
+                <w:sz w:val="22"/>
+                <w:szCs w:val="22"/>
+                <w:lang w:eastAsia="es-MX" w:bidi="ar-SA"/>
+              </w:rPr>
+            </w:pPr>
+            <w:r>
+              <w:rPr>
+                <w:rFonts w:eastAsia="Times New Roman" w:cs="Calibri" w:ascii="Ubuntu Light" w:hAnsi="Ubuntu Light"/>
+                <w:color w:val="767171" w:themeColor="background2" w:themeShade="80"/>
+                <w:kern w:val="0"/>
+                <w:sz w:val="22"/>
+                <w:szCs w:val="22"/>
+                <w:lang w:eastAsia="es-MX" w:bidi="ar-SA"/>
+              </w:rPr>
+              <w:t>Utilizar sistemas de maching learning para el reconocimiento de frutas y legumbres para su pesado y cobro automático, así como el envío de las ventas a los proveedores.</w:t>
+            </w:r>
+          </w:p>
+          <w:p>
+            <w:pPr>
+              <w:pStyle w:val="Normal"/>
+              <w:widowControl w:val="false"/>
+              <w:suppressAutoHyphens w:val="false"/>
+              <w:textAlignment w:val="auto"/>
+              <w:rPr>
+                <w:rFonts w:ascii="Ubuntu Light" w:hAnsi="Ubuntu Light" w:eastAsia="Times New Roman" w:cs="Calibri"/>
+                <w:color w:val="767171" w:themeColor="background2" w:themeShade="80"/>
+                <w:kern w:val="0"/>
+                <w:sz w:val="22"/>
+                <w:szCs w:val="22"/>
+                <w:lang w:eastAsia="es-MX" w:bidi="ar-SA"/>
+              </w:rPr>
+            </w:pPr>
+            <w:r>
+              <w:rPr>
+                <w:rFonts w:eastAsia="Times New Roman" w:cs="Calibri" w:ascii="Ubuntu Light" w:hAnsi="Ubuntu Light"/>
+                <w:color w:val="767171" w:themeColor="background2" w:themeShade="80"/>
+                <w:kern w:val="0"/>
+                <w:sz w:val="22"/>
+                <w:szCs w:val="22"/>
+                <w:lang w:eastAsia="es-MX" w:bidi="ar-SA"/>
+              </w:rPr>
             </w:r>
           </w:p>
         </w:tc>
@@ -1173,15 +1548,53 @@
               </w:rPr>
             </w:pPr>
             <w:r>
-              <w:rPr>
-                <w:rFonts w:eastAsia="Times New Roman" w:cs="Calibri" w:ascii="Ubuntu Light" w:hAnsi="Ubuntu Light"/>
-                <w:color w:val="767171" w:themeColor="background2" w:themeShade="80"/>
-                <w:kern w:val="0"/>
-                <w:sz w:val="22"/>
-                <w:szCs w:val="22"/>
-                <w:lang w:eastAsia="es-MX" w:bidi="ar-SA"/>
-              </w:rPr>
-              <w:t>&lt;Objetivo 1&gt;Utilizar herramientas disponibles para el reconocimiento de frutas y legumbres</w:t>
+              <w:rPr/>
+            </w:r>
+          </w:p>
+          <w:p>
+            <w:pPr>
+              <w:pStyle w:val="Normal"/>
+              <w:widowControl w:val="false"/>
+              <w:suppressAutoHyphens w:val="false"/>
+              <w:textAlignment w:val="auto"/>
+              <w:rPr>
+                <w:rFonts w:ascii="Ubuntu Light" w:hAnsi="Ubuntu Light" w:eastAsia="Times New Roman" w:cs="Calibri"/>
+                <w:color w:val="767171" w:themeColor="background2" w:themeShade="80"/>
+                <w:kern w:val="0"/>
+                <w:sz w:val="22"/>
+                <w:szCs w:val="22"/>
+                <w:lang w:eastAsia="es-MX" w:bidi="ar-SA"/>
+              </w:rPr>
+            </w:pPr>
+            <w:r>
+              <w:rPr>
+                <w:rFonts w:eastAsia="Times New Roman" w:cs="Calibri" w:ascii="Ubuntu Light" w:hAnsi="Ubuntu Light"/>
+                <w:color w:val="767171" w:themeColor="background2" w:themeShade="80"/>
+                <w:kern w:val="0"/>
+                <w:sz w:val="22"/>
+                <w:szCs w:val="22"/>
+                <w:lang w:eastAsia="es-MX" w:bidi="ar-SA"/>
+              </w:rPr>
+              <w:t>Objetivo 1. Utilizar herramientas disponibles para el reconocimiento de frutas y legumbres</w:t>
+            </w:r>
+          </w:p>
+          <w:p>
+            <w:pPr>
+              <w:pStyle w:val="Normal"/>
+              <w:widowControl w:val="false"/>
+              <w:suppressAutoHyphens w:val="false"/>
+              <w:textAlignment w:val="auto"/>
+              <w:rPr>
+                <w:rFonts w:ascii="Ubuntu Light" w:hAnsi="Ubuntu Light" w:eastAsia="Times New Roman" w:cs="Calibri"/>
+                <w:color w:val="767171" w:themeColor="background2" w:themeShade="80"/>
+                <w:kern w:val="0"/>
+                <w:sz w:val="22"/>
+                <w:szCs w:val="22"/>
+                <w:lang w:eastAsia="es-MX" w:bidi="ar-SA"/>
+              </w:rPr>
+            </w:pPr>
+            <w:r>
+              <w:rPr/>
             </w:r>
           </w:p>
         </w:tc>
@@ -1237,23 +1650,90 @@
               <w:textAlignment w:val="auto"/>
               <w:rPr>
                 <w:rFonts w:ascii="Ubuntu Light" w:hAnsi="Ubuntu Light" w:eastAsia="Times New Roman" w:cs="Calibri"/>
-                <w:color w:val="767171" w:themeColor="background2" w:themeShade="80"/>
-                <w:kern w:val="0"/>
-                <w:sz w:val="22"/>
-                <w:szCs w:val="22"/>
-                <w:lang w:eastAsia="es-MX" w:bidi="ar-SA"/>
-              </w:rPr>
-            </w:pPr>
-            <w:r>
-              <w:rPr>
-                <w:rFonts w:eastAsia="Times New Roman" w:cs="Calibri" w:ascii="Ubuntu Light" w:hAnsi="Ubuntu Light"/>
-                <w:color w:val="767171" w:themeColor="background2" w:themeShade="80"/>
-                <w:kern w:val="0"/>
-                <w:sz w:val="22"/>
-                <w:szCs w:val="22"/>
-                <w:lang w:eastAsia="es-MX" w:bidi="ar-SA"/>
-              </w:rPr>
-              <w:t>&lt;Objetivo 2&gt; Envío de mensajes de ventas a los proveedores para ayudarlos en su contabilidad así como para su inventario</w:t>
+                <w:b w:val="false"/>
+                <w:b w:val="false"/>
+                <w:bCs w:val="false"/>
+                <w:color w:val="767171" w:themeColor="background2" w:themeShade="80"/>
+                <w:kern w:val="0"/>
+                <w:sz w:val="22"/>
+                <w:szCs w:val="22"/>
+                <w:lang w:eastAsia="es-MX" w:bidi="ar-SA"/>
+              </w:rPr>
+            </w:pPr>
+            <w:r>
+              <w:rPr>
+                <w:rFonts w:eastAsia="Times New Roman" w:cs="Calibri" w:ascii="Ubuntu Light" w:hAnsi="Ubuntu Light"/>
+                <w:b w:val="false"/>
+                <w:bCs w:val="false"/>
+                <w:color w:val="767171" w:themeColor="background2" w:themeShade="80"/>
+                <w:kern w:val="0"/>
+                <w:sz w:val="22"/>
+                <w:szCs w:val="22"/>
+                <w:lang w:eastAsia="es-MX" w:bidi="ar-SA"/>
+              </w:rPr>
+            </w:r>
+          </w:p>
+          <w:p>
+            <w:pPr>
+              <w:pStyle w:val="Normal"/>
+              <w:widowControl w:val="false"/>
+              <w:suppressAutoHyphens w:val="false"/>
+              <w:textAlignment w:val="auto"/>
+              <w:rPr>
+                <w:rFonts w:ascii="Ubuntu Light" w:hAnsi="Ubuntu Light" w:eastAsia="Times New Roman" w:cs="Calibri"/>
+                <w:b w:val="false"/>
+                <w:b w:val="false"/>
+                <w:bCs w:val="false"/>
+                <w:color w:val="767171" w:themeColor="background2" w:themeShade="80"/>
+                <w:kern w:val="0"/>
+                <w:sz w:val="22"/>
+                <w:szCs w:val="22"/>
+                <w:lang w:eastAsia="es-MX" w:bidi="ar-SA"/>
+              </w:rPr>
+            </w:pPr>
+            <w:r>
+              <w:rPr>
+                <w:rFonts w:eastAsia="Times New Roman" w:cs="Calibri" w:ascii="Ubuntu Light" w:hAnsi="Ubuntu Light"/>
+                <w:b w:val="false"/>
+                <w:bCs w:val="false"/>
+                <w:color w:val="767171" w:themeColor="background2" w:themeShade="80"/>
+                <w:kern w:val="0"/>
+                <w:sz w:val="22"/>
+                <w:szCs w:val="22"/>
+                <w:lang w:eastAsia="es-MX" w:bidi="ar-SA"/>
+              </w:rPr>
+              <w:t>Objetivo 2. Envío de mensajes de ventas por producto a los proveedores para proveerles información para su logística diaria y tener menos perdidas por caducidad de dichos productos.</w:t>
+            </w:r>
+          </w:p>
+          <w:p>
+            <w:pPr>
+              <w:pStyle w:val="Normal"/>
+              <w:widowControl w:val="false"/>
+              <w:suppressAutoHyphens w:val="false"/>
+              <w:textAlignment w:val="auto"/>
+              <w:rPr>
+                <w:rFonts w:ascii="Ubuntu Light" w:hAnsi="Ubuntu Light" w:eastAsia="Times New Roman" w:cs="Calibri"/>
+                <w:b w:val="false"/>
+                <w:b w:val="false"/>
+                <w:bCs w:val="false"/>
+                <w:color w:val="767171" w:themeColor="background2" w:themeShade="80"/>
+                <w:kern w:val="0"/>
+                <w:sz w:val="22"/>
+                <w:szCs w:val="22"/>
+                <w:lang w:eastAsia="es-MX" w:bidi="ar-SA"/>
+              </w:rPr>
+            </w:pPr>
+            <w:r>
+              <w:rPr>
+                <w:rFonts w:eastAsia="Times New Roman" w:cs="Calibri" w:ascii="Ubuntu Light" w:hAnsi="Ubuntu Light"/>
+                <w:b w:val="false"/>
+                <w:bCs w:val="false"/>
+                <w:color w:val="767171" w:themeColor="background2" w:themeShade="80"/>
+                <w:kern w:val="0"/>
+                <w:sz w:val="22"/>
+                <w:szCs w:val="22"/>
+                <w:lang w:eastAsia="es-MX" w:bidi="ar-SA"/>
+              </w:rPr>
             </w:r>
           </w:p>
         </w:tc>
@@ -1309,23 +1789,59 @@
               <w:textAlignment w:val="auto"/>
               <w:rPr>
                 <w:rFonts w:ascii="Ubuntu Light" w:hAnsi="Ubuntu Light" w:eastAsia="Times New Roman" w:cs="Calibri"/>
-                <w:color w:val="767171" w:themeColor="background2" w:themeShade="80"/>
-                <w:kern w:val="0"/>
-                <w:sz w:val="22"/>
-                <w:szCs w:val="22"/>
-                <w:lang w:eastAsia="es-MX" w:bidi="ar-SA"/>
-              </w:rPr>
-            </w:pPr>
-            <w:r>
-              <w:rPr>
-                <w:rFonts w:eastAsia="Times New Roman" w:cs="Calibri" w:ascii="Ubuntu Light" w:hAnsi="Ubuntu Light"/>
-                <w:color w:val="767171" w:themeColor="background2" w:themeShade="80"/>
-                <w:kern w:val="0"/>
-                <w:sz w:val="22"/>
-                <w:szCs w:val="22"/>
-                <w:lang w:eastAsia="es-MX" w:bidi="ar-SA"/>
-              </w:rPr>
-              <w:t>&lt;Objetivo 3&gt;</w:t>
+                <w:b w:val="false"/>
+                <w:b w:val="false"/>
+                <w:bCs w:val="false"/>
+                <w:color w:val="767171" w:themeColor="background2" w:themeShade="80"/>
+                <w:kern w:val="0"/>
+                <w:sz w:val="22"/>
+                <w:szCs w:val="22"/>
+                <w:lang w:eastAsia="es-MX" w:bidi="ar-SA"/>
+              </w:rPr>
+            </w:pPr>
+            <w:r>
+              <w:rPr>
+                <w:rFonts w:eastAsia="Times New Roman" w:cs="Calibri" w:ascii="Ubuntu Light" w:hAnsi="Ubuntu Light"/>
+                <w:b w:val="false"/>
+                <w:bCs w:val="false"/>
+                <w:color w:val="767171" w:themeColor="background2" w:themeShade="80"/>
+                <w:kern w:val="0"/>
+                <w:sz w:val="22"/>
+                <w:szCs w:val="22"/>
+                <w:lang w:eastAsia="es-MX" w:bidi="ar-SA"/>
+              </w:rPr>
+            </w:r>
+          </w:p>
+          <w:p>
+            <w:pPr>
+              <w:pStyle w:val="Normal"/>
+              <w:widowControl w:val="false"/>
+              <w:suppressAutoHyphens w:val="false"/>
+              <w:textAlignment w:val="auto"/>
+              <w:rPr>
+                <w:rFonts w:ascii="Ubuntu Light" w:hAnsi="Ubuntu Light" w:eastAsia="Times New Roman" w:cs="Calibri"/>
+                <w:b w:val="false"/>
+                <w:b w:val="false"/>
+                <w:bCs w:val="false"/>
+                <w:color w:val="767171" w:themeColor="background2" w:themeShade="80"/>
+                <w:kern w:val="0"/>
+                <w:sz w:val="22"/>
+                <w:szCs w:val="22"/>
+                <w:lang w:eastAsia="es-MX" w:bidi="ar-SA"/>
+              </w:rPr>
+            </w:pPr>
+            <w:r>
+              <w:rPr>
+                <w:rFonts w:eastAsia="Times New Roman" w:cs="Calibri" w:ascii="Ubuntu Light" w:hAnsi="Ubuntu Light"/>
+                <w:b w:val="false"/>
+                <w:bCs w:val="false"/>
+                <w:color w:val="767171" w:themeColor="background2" w:themeShade="80"/>
+                <w:kern w:val="0"/>
+                <w:sz w:val="22"/>
+                <w:szCs w:val="22"/>
+                <w:lang w:eastAsia="es-MX" w:bidi="ar-SA"/>
+              </w:rPr>
+              <w:t>Objetivo 3. Evaluar los patrones de consumo de ciertos productos con el fin de adecuar la oferta y productos complementarios.</w:t>
             </w:r>
           </w:p>
         </w:tc>
@@ -1390,15 +1906,78 @@
               </w:rPr>
             </w:pPr>
             <w:r>
-              <w:rPr>
-                <w:rFonts w:eastAsia="Times New Roman" w:cs="Calibri" w:ascii="Ubuntu Light" w:hAnsi="Ubuntu Light"/>
-                <w:color w:val="767171" w:themeColor="background2" w:themeShade="80"/>
-                <w:kern w:val="0"/>
-                <w:sz w:val="22"/>
-                <w:szCs w:val="22"/>
-                <w:lang w:eastAsia="es-MX" w:bidi="ar-SA"/>
-              </w:rPr>
-              <w:t>Utilizar los conocimientos adquiridos en el diplomado de IoT de Codigo IoT en un proyecto que utilice tanto sensores como actuadores y el uso de envío de mensajes y con esto obtener la aprobación para obtener la certificación.</w:t>
+              <w:rPr/>
+            </w:r>
+          </w:p>
+          <w:p>
+            <w:pPr>
+              <w:pStyle w:val="Normal"/>
+              <w:widowControl w:val="false"/>
+              <w:suppressAutoHyphens w:val="false"/>
+              <w:textAlignment w:val="auto"/>
+              <w:rPr>
+                <w:rFonts w:ascii="Ubuntu Light" w:hAnsi="Ubuntu Light" w:eastAsia="Times New Roman" w:cs="Calibri"/>
+                <w:color w:val="767171" w:themeColor="background2" w:themeShade="80"/>
+                <w:kern w:val="0"/>
+                <w:sz w:val="22"/>
+                <w:szCs w:val="22"/>
+                <w:lang w:eastAsia="es-MX" w:bidi="ar-SA"/>
+              </w:rPr>
+            </w:pPr>
+            <w:r>
+              <w:rPr>
+                <w:rFonts w:eastAsia="Times New Roman" w:cs="Calibri" w:ascii="Ubuntu Light" w:hAnsi="Ubuntu Light"/>
+                <w:color w:val="767171" w:themeColor="background2" w:themeShade="80"/>
+                <w:kern w:val="0"/>
+                <w:sz w:val="22"/>
+                <w:szCs w:val="22"/>
+                <w:lang w:eastAsia="es-MX" w:bidi="ar-SA"/>
+              </w:rPr>
+              <w:t>Utilizar los conocimientos adquiridos en el diplomado de IoT de C</w:t>
+            </w:r>
+            <w:r>
+              <w:rPr>
+                <w:rFonts w:eastAsia="Times New Roman" w:cs="Calibri" w:ascii="Ubuntu Light" w:hAnsi="Ubuntu Light"/>
+                <w:color w:val="767171" w:themeColor="background2" w:themeShade="80"/>
+                <w:kern w:val="0"/>
+                <w:sz w:val="22"/>
+                <w:szCs w:val="22"/>
+                <w:lang w:eastAsia="es-MX" w:bidi="ar-SA"/>
+              </w:rPr>
+              <w:t>ó</w:t>
+            </w:r>
+            <w:r>
+              <w:rPr>
+                <w:rFonts w:eastAsia="Times New Roman" w:cs="Calibri" w:ascii="Ubuntu Light" w:hAnsi="Ubuntu Light"/>
+                <w:color w:val="767171" w:themeColor="background2" w:themeShade="80"/>
+                <w:kern w:val="0"/>
+                <w:sz w:val="22"/>
+                <w:szCs w:val="22"/>
+                <w:lang w:eastAsia="es-MX" w:bidi="ar-SA"/>
+              </w:rPr>
+              <w:t xml:space="preserve">digo IoT en un proyecto que utilice tanto sensores como actuadores </w:t>
+            </w:r>
+            <w:r>
+              <w:rPr>
+                <w:rFonts w:eastAsia="Times New Roman" w:cs="Calibri" w:ascii="Ubuntu Light" w:hAnsi="Ubuntu Light"/>
+                <w:color w:val="767171" w:themeColor="background2" w:themeShade="80"/>
+                <w:kern w:val="0"/>
+                <w:sz w:val="22"/>
+                <w:szCs w:val="22"/>
+                <w:lang w:eastAsia="es-MX" w:bidi="ar-SA"/>
+              </w:rPr>
+              <w:t xml:space="preserve">así como </w:t>
+            </w:r>
+            <w:r>
+              <w:rPr>
+                <w:rFonts w:eastAsia="Times New Roman" w:cs="Calibri" w:ascii="Ubuntu Light" w:hAnsi="Ubuntu Light"/>
+                <w:color w:val="767171" w:themeColor="background2" w:themeShade="80"/>
+                <w:kern w:val="0"/>
+                <w:sz w:val="22"/>
+                <w:szCs w:val="22"/>
+                <w:lang w:eastAsia="es-MX" w:bidi="ar-SA"/>
+              </w:rPr>
+              <w:t>el uso de envío de mensajes y con esto obtener la aprobación para obtener la certificación.</w:t>
             </w:r>
           </w:p>
           <w:p>
@@ -2365,6 +2944,25 @@
               </w:rPr>
             </w:pPr>
             <w:r>
+              <w:rPr/>
+            </w:r>
+          </w:p>
+          <w:p>
+            <w:pPr>
+              <w:pStyle w:val="Normal"/>
+              <w:widowControl w:val="false"/>
+              <w:suppressAutoHyphens w:val="false"/>
+              <w:textAlignment w:val="auto"/>
+              <w:rPr>
+                <w:rFonts w:ascii="Ubuntu Light" w:hAnsi="Ubuntu Light" w:eastAsia="Times New Roman" w:cs="Calibri"/>
+                <w:color w:val="767171" w:themeColor="background2" w:themeShade="80"/>
+                <w:kern w:val="0"/>
+                <w:sz w:val="22"/>
+                <w:szCs w:val="22"/>
+                <w:lang w:eastAsia="es-MX" w:bidi="ar-SA"/>
+              </w:rPr>
+            </w:pPr>
+            <w:r>
               <w:rPr>
                 <w:rFonts w:eastAsia="Times New Roman" w:cs="Calibri" w:ascii="Ubuntu Light" w:hAnsi="Ubuntu Light"/>
                 <w:color w:val="767171" w:themeColor="background2" w:themeShade="80"/>
@@ -2465,6 +3063,26 @@
               </w:rPr>
             </w:pPr>
             <w:r>
+              <w:rPr/>
+            </w:r>
+          </w:p>
+          <w:p>
+            <w:pPr>
+              <w:pStyle w:val="Cuerpodetexto"/>
+              <w:widowControl w:val="false"/>
+              <w:suppressAutoHyphens w:val="false"/>
+              <w:spacing w:before="0" w:after="140"/>
+              <w:textAlignment w:val="auto"/>
+              <w:rPr>
+                <w:rFonts w:ascii="Ubuntu Light" w:hAnsi="Ubuntu Light" w:eastAsia="Times New Roman" w:cs="Calibri"/>
+                <w:color w:val="767171" w:themeColor="background2" w:themeShade="80"/>
+                <w:kern w:val="0"/>
+                <w:sz w:val="22"/>
+                <w:szCs w:val="22"/>
+                <w:lang w:eastAsia="es-MX" w:bidi="ar-SA"/>
+              </w:rPr>
+            </w:pPr>
+            <w:r>
               <w:rPr>
                 <w:rFonts w:eastAsia="Times New Roman" w:cs="Calibri" w:ascii="Ubuntu Light" w:hAnsi="Ubuntu Light"/>
                 <w:color w:val="767171" w:themeColor="background2" w:themeShade="80"/>
@@ -2538,6 +3156,26 @@
               </w:rPr>
             </w:pPr>
             <w:r>
+              <w:rPr/>
+            </w:r>
+          </w:p>
+          <w:p>
+            <w:pPr>
+              <w:pStyle w:val="Cuerpodetexto"/>
+              <w:widowControl w:val="false"/>
+              <w:suppressAutoHyphens w:val="false"/>
+              <w:spacing w:before="0" w:after="140"/>
+              <w:textAlignment w:val="auto"/>
+              <w:rPr>
+                <w:rFonts w:ascii="Ubuntu Light" w:hAnsi="Ubuntu Light" w:eastAsia="Times New Roman" w:cs="Calibri"/>
+                <w:color w:val="767171" w:themeColor="background2" w:themeShade="80"/>
+                <w:kern w:val="0"/>
+                <w:sz w:val="22"/>
+                <w:szCs w:val="22"/>
+                <w:lang w:eastAsia="es-MX" w:bidi="ar-SA"/>
+              </w:rPr>
+            </w:pPr>
+            <w:r>
               <w:rPr>
                 <w:rFonts w:eastAsia="Times New Roman" w:cs="Calibri" w:ascii="Ubuntu Light" w:hAnsi="Ubuntu Light"/>
                 <w:color w:val="767171" w:themeColor="background2" w:themeShade="80"/>
@@ -2611,15 +3249,75 @@
               </w:rPr>
             </w:pPr>
             <w:r>
-              <w:rPr>
-                <w:rFonts w:eastAsia="Times New Roman" w:cs="Calibri" w:ascii="Ubuntu Light" w:hAnsi="Ubuntu Light"/>
-                <w:color w:val="767171" w:themeColor="background2" w:themeShade="80"/>
-                <w:kern w:val="0"/>
-                <w:sz w:val="22"/>
-                <w:szCs w:val="22"/>
-                <w:lang w:eastAsia="es-MX" w:bidi="ar-SA"/>
-              </w:rPr>
-              <w:t>Python, tensor flow, pandas, Mosquitto MQTT, Node-RED, TensorFlow</w:t>
+              <w:rPr/>
+            </w:r>
+          </w:p>
+          <w:p>
+            <w:pPr>
+              <w:pStyle w:val="Cuerpodetexto"/>
+              <w:widowControl w:val="false"/>
+              <w:suppressAutoHyphens w:val="false"/>
+              <w:textAlignment w:val="auto"/>
+              <w:rPr>
+                <w:rFonts w:ascii="Ubuntu Light" w:hAnsi="Ubuntu Light" w:eastAsia="Times New Roman" w:cs="Calibri"/>
+                <w:color w:val="767171" w:themeColor="background2" w:themeShade="80"/>
+                <w:kern w:val="0"/>
+                <w:sz w:val="22"/>
+                <w:szCs w:val="22"/>
+                <w:lang w:eastAsia="es-MX" w:bidi="ar-SA"/>
+              </w:rPr>
+            </w:pPr>
+            <w:r>
+              <w:rPr>
+                <w:rFonts w:eastAsia="Times New Roman" w:cs="Calibri" w:ascii="Ubuntu Light" w:hAnsi="Ubuntu Light"/>
+                <w:color w:val="767171" w:themeColor="background2" w:themeShade="80"/>
+                <w:kern w:val="0"/>
+                <w:sz w:val="22"/>
+                <w:szCs w:val="22"/>
+                <w:lang w:eastAsia="es-MX" w:bidi="ar-SA"/>
+              </w:rPr>
+              <w:t xml:space="preserve">Python, </w:t>
+            </w:r>
+            <w:r>
+              <w:rPr>
+                <w:rFonts w:eastAsia="Times New Roman" w:cs="Calibri" w:ascii="Ubuntu Light" w:hAnsi="Ubuntu Light"/>
+                <w:color w:val="767171" w:themeColor="background2" w:themeShade="80"/>
+                <w:kern w:val="0"/>
+                <w:sz w:val="22"/>
+                <w:szCs w:val="22"/>
+                <w:lang w:eastAsia="es-MX" w:bidi="ar-SA"/>
+              </w:rPr>
+              <w:t>P</w:t>
+            </w:r>
+            <w:r>
+              <w:rPr>
+                <w:rFonts w:eastAsia="Times New Roman" w:cs="Calibri" w:ascii="Ubuntu Light" w:hAnsi="Ubuntu Light"/>
+                <w:color w:val="767171" w:themeColor="background2" w:themeShade="80"/>
+                <w:kern w:val="0"/>
+                <w:sz w:val="22"/>
+                <w:szCs w:val="22"/>
+                <w:lang w:eastAsia="es-MX" w:bidi="ar-SA"/>
+              </w:rPr>
+              <w:t>andas, Mosquitto MQTT, Node-RED, TensorFlow</w:t>
+            </w:r>
+          </w:p>
+          <w:p>
+            <w:pPr>
+              <w:pStyle w:val="Normal"/>
+              <w:widowControl w:val="false"/>
+              <w:suppressAutoHyphens w:val="false"/>
+              <w:textAlignment w:val="auto"/>
+              <w:rPr>
+                <w:rFonts w:ascii="Ubuntu Light" w:hAnsi="Ubuntu Light" w:eastAsia="Times New Roman" w:cs="Calibri"/>
+                <w:color w:val="767171" w:themeColor="background2" w:themeShade="80"/>
+                <w:kern w:val="0"/>
+                <w:sz w:val="22"/>
+                <w:szCs w:val="22"/>
+                <w:lang w:eastAsia="es-MX" w:bidi="ar-SA"/>
+              </w:rPr>
+            </w:pPr>
+            <w:r>
+              <w:rPr/>
             </w:r>
           </w:p>
         </w:tc>
@@ -2673,6 +3371,26 @@
               <w:pStyle w:val="Normal"/>
               <w:widowControl w:val="false"/>
               <w:suppressAutoHyphens w:val="false"/>
+              <w:textAlignment w:val="auto"/>
+              <w:rPr>
+                <w:rFonts w:ascii="Ubuntu Light" w:hAnsi="Ubuntu Light" w:eastAsia="Times New Roman" w:cs="Calibri"/>
+                <w:color w:val="767171" w:themeColor="background2" w:themeShade="80"/>
+                <w:kern w:val="0"/>
+                <w:sz w:val="22"/>
+                <w:szCs w:val="22"/>
+                <w:lang w:eastAsia="es-MX" w:bidi="ar-SA"/>
+              </w:rPr>
+            </w:pPr>
+            <w:r>
+              <w:rPr/>
+            </w:r>
+          </w:p>
+          <w:p>
+            <w:pPr>
+              <w:pStyle w:val="Cuerpodetexto"/>
+              <w:widowControl w:val="false"/>
+              <w:suppressAutoHyphens w:val="false"/>
+              <w:spacing w:before="0" w:after="140"/>
               <w:textAlignment w:val="auto"/>
               <w:rPr>
                 <w:rFonts w:ascii="Ubuntu Light" w:hAnsi="Ubuntu Light" w:eastAsia="Times New Roman" w:cs="Calibri"/>
@@ -2811,7 +3529,7 @@
         <w:rFonts w:ascii="MicrogrammaDMedExt" w:hAnsi="MicrogrammaDMedExt"/>
         <w:color w:val="333333"/>
       </w:rPr>
-      <w:t>3</w:t>
+      <w:t>2</w:t>
     </w:r>
     <w:r>
       <w:rPr>
@@ -2904,7 +3622,7 @@
     </w:r>
     <w:r>
       <w:drawing>
-        <wp:anchor behindDoc="0" distT="0" distB="0" distL="114300" distR="114300" simplePos="0" locked="0" layoutInCell="0" allowOverlap="1" relativeHeight="7">
+        <wp:anchor behindDoc="0" distT="0" distB="0" distL="114300" distR="114300" simplePos="0" locked="0" layoutInCell="0" allowOverlap="1" relativeHeight="4">
           <wp:simplePos x="0" y="0"/>
           <wp:positionH relativeFrom="column">
             <wp:posOffset>5492115</wp:posOffset>
@@ -3004,7 +3722,7 @@
     <w:r>
       <w:rPr/>
       <w:drawing>
-        <wp:anchor behindDoc="0" distT="0" distB="0" distL="114300" distR="114300" simplePos="0" locked="0" layoutInCell="0" allowOverlap="1" relativeHeight="4">
+        <wp:anchor behindDoc="0" distT="0" distB="0" distL="114300" distR="114300" simplePos="0" locked="0" layoutInCell="0" allowOverlap="1" relativeHeight="7">
           <wp:simplePos x="0" y="0"/>
           <wp:positionH relativeFrom="column">
             <wp:posOffset>-22225</wp:posOffset>
@@ -3876,7 +4594,7 @@
   </w:style>
   <w:style w:type="paragraph" w:styleId="Ttulo5">
     <w:name w:val="Heading 5"/>
-    <w:basedOn w:val="Ttulo"/>
+    <w:basedOn w:val="Ttulo11"/>
     <w:next w:val="Textbody"/>
     <w:uiPriority w:val="9"/>
     <w:semiHidden/>
@@ -3921,15 +4639,9 @@
     <w:qFormat/>
     <w:rPr/>
   </w:style>
-  <w:style w:type="character" w:styleId="Caracteresdenotaalpie" w:customStyle="1">
-    <w:name w:val="Caracteres de nota al pie"/>
+  <w:style w:type="character" w:styleId="Refdenotaalpie1" w:customStyle="1">
+    <w:name w:val="Ref. de nota al pie1"/>
     <w:qFormat/>
-    <w:rPr>
-      <w:vertAlign w:val="superscript"/>
-    </w:rPr>
-  </w:style>
-  <w:style w:type="character" w:styleId="Ancladenotaalpie">
-    <w:name w:val="Footnote Reference"/>
     <w:rPr>
       <w:vertAlign w:val="superscript"/>
     </w:rPr>
@@ -3954,8 +4666,8 @@
     <w:qFormat/>
     <w:rPr/>
   </w:style>
-  <w:style w:type="character" w:styleId="Strong" w:customStyle="1">
-    <w:name w:val="Strong"/>
+  <w:style w:type="character" w:styleId="Textoennegrita1" w:customStyle="1">
+    <w:name w:val="Texto en negrita1"/>
     <w:qFormat/>
     <w:rPr>
       <w:b/>
@@ -3981,17 +4693,17 @@
       <w:u w:val="single"/>
     </w:rPr>
   </w:style>
-  <w:style w:type="paragraph" w:styleId="Ttulo" w:customStyle="1">
+  <w:style w:type="paragraph" w:styleId="Ttulo">
     <w:name w:val="Título"/>
-    <w:basedOn w:val="Standard"/>
-    <w:next w:val="Textbody"/>
+    <w:basedOn w:val="Normal"/>
+    <w:next w:val="Cuerpodetexto"/>
     <w:qFormat/>
     <w:pPr>
       <w:keepNext w:val="true"/>
       <w:spacing w:before="240" w:after="120"/>
     </w:pPr>
     <w:rPr>
-      <w:rFonts w:ascii="Arial" w:hAnsi="Arial" w:eastAsia="DejaVu Sans" w:cs="Lohit Hindi"/>
+      <w:rFonts w:ascii="Liberation Sans" w:hAnsi="Liberation Sans" w:eastAsia="Microsoft YaHei" w:cs="Lucida Sans"/>
       <w:sz w:val="28"/>
       <w:szCs w:val="28"/>
     </w:rPr>
@@ -4070,6 +4782,36 @@
     <w:rPr>
       <w:rFonts w:ascii="Century Gothic" w:hAnsi="Century Gothic" w:eastAsia="Century Gothic" w:cs="Century Gothic"/>
       <w:color w:val="808080"/>
+    </w:rPr>
+  </w:style>
+  <w:style w:type="paragraph" w:styleId="Ttulo11" w:customStyle="1">
+    <w:name w:val="Título1"/>
+    <w:basedOn w:val="Standard"/>
+    <w:next w:val="Textbody"/>
+    <w:qFormat/>
+    <w:pPr>
+      <w:keepNext w:val="true"/>
+      <w:spacing w:before="240" w:after="120"/>
+    </w:pPr>
+    <w:rPr>
+      <w:rFonts w:ascii="Arial" w:hAnsi="Arial" w:eastAsia="DejaVu Sans" w:cs="Lohit Hindi"/>
+      <w:sz w:val="28"/>
+      <w:szCs w:val="28"/>
+    </w:rPr>
+  </w:style>
+  <w:style w:type="paragraph" w:styleId="Caption">
+    <w:name w:val="caption"/>
+    <w:basedOn w:val="Standard"/>
+    <w:qFormat/>
+    <w:pPr>
+      <w:suppressLineNumbers/>
+      <w:spacing w:before="120" w:after="120"/>
+    </w:pPr>
+    <w:rPr>
+      <w:rFonts w:ascii="Verdana" w:hAnsi="Verdana" w:eastAsia="Verdana" w:cs="Mangal"/>
+      <w:i/>
+      <w:iCs/>
+      <w:sz w:val="24"/>
     </w:rPr>
   </w:style>
   <w:style w:type="paragraph" w:styleId="Standard" w:customStyle="1">
@@ -4101,21 +4843,6 @@
     </w:pPr>
     <w:rPr/>
   </w:style>
-  <w:style w:type="paragraph" w:styleId="Caption">
-    <w:name w:val="caption"/>
-    <w:basedOn w:val="Standard"/>
-    <w:qFormat/>
-    <w:pPr>
-      <w:suppressLineNumbers/>
-      <w:spacing w:before="120" w:after="120"/>
-    </w:pPr>
-    <w:rPr>
-      <w:rFonts w:ascii="Verdana" w:hAnsi="Verdana" w:eastAsia="Verdana" w:cs="Mangal"/>
-      <w:i/>
-      <w:iCs/>
-      <w:sz w:val="24"/>
-    </w:rPr>
-  </w:style>
   <w:style w:type="paragraph" w:styleId="Contenidodelatabla" w:customStyle="1">
     <w:name w:val="Contenido de la tabla"/>
     <w:basedOn w:val="Standard"/>
@@ -4174,22 +4901,10 @@
   </w:style>
   <w:style w:type="paragraph" w:styleId="Indexheading">
     <w:name w:val="index heading"/>
-    <w:basedOn w:val="Ttulo"/>
+    <w:basedOn w:val="Ttulo11"/>
     <w:qFormat/>
-    <w:pPr>
-      <w:keepNext w:val="false"/>
-      <w:spacing w:lineRule="auto" w:line="240" w:before="120" w:after="120"/>
-      <w:jc w:val="left"/>
-    </w:pPr>
-    <w:rPr>
-      <w:rFonts w:ascii="Calibri" w:hAnsi="Calibri" w:eastAsia="Noto Sans CJK SC Regular" w:cs="Calibri" w:asciiTheme="minorHAnsi" w:cstheme="minorHAnsi" w:hAnsiTheme="minorHAnsi"/>
-      <w:b/>
-      <w:bCs/>
-      <w:i/>
-      <w:iCs/>
-      <w:sz w:val="20"/>
-      <w:szCs w:val="20"/>
-    </w:rPr>
+    <w:pPr/>
+    <w:rPr/>
   </w:style>
   <w:style w:type="paragraph" w:styleId="ContentsHeading" w:customStyle="1">
     <w:name w:val="Contents Heading"/>
@@ -4275,8 +4990,8 @@
       <w:szCs w:val="20"/>
     </w:rPr>
   </w:style>
-  <w:style w:type="paragraph" w:styleId="Cita" w:customStyle="1">
-    <w:name w:val="Cita"/>
+  <w:style w:type="paragraph" w:styleId="Cita1" w:customStyle="1">
+    <w:name w:val="Cita1"/>
     <w:basedOn w:val="Standard"/>
     <w:qFormat/>
     <w:pPr>

</xml_diff>